<commit_message>
Atualização Documento Layout e Esquema Design Paternns
</commit_message>
<xml_diff>
--- a/EstruturadeDados/DocLayout/JDITLayout.docx
+++ b/EstruturadeDados/DocLayout/JDITLayout.docx
@@ -127,8 +127,6 @@
       <w:pPr>
         <w:pStyle w:val="SemEspaamento"/>
       </w:pPr>
-      <w:bookmarkStart w:id="0" w:name="_GoBack"/>
-      <w:bookmarkEnd w:id="0"/>
     </w:p>
     <w:p>
       <w:pPr>
@@ -171,7 +169,7 @@
           <w:sz w:val="24"/>
           <w:szCs w:val="24"/>
         </w:rPr>
-        <w:t>102</w:t>
+        <w:t>9</w:t>
       </w:r>
     </w:p>
     <w:p>
@@ -661,7 +659,7 @@
                 <w:sz w:val="24"/>
                 <w:szCs w:val="24"/>
               </w:rPr>
-              <w:t xml:space="preserve">Nome do evento </w:t>
+              <w:t>Versão do layout</w:t>
             </w:r>
           </w:p>
         </w:tc>
@@ -684,7 +682,7 @@
                 <w:sz w:val="24"/>
                 <w:szCs w:val="24"/>
               </w:rPr>
-              <w:t>050</w:t>
+              <w:t>002</w:t>
             </w:r>
           </w:p>
         </w:tc>
@@ -707,287 +705,6 @@
                 <w:sz w:val="24"/>
                 <w:szCs w:val="24"/>
               </w:rPr>
-              <w:t>00</w:t>
-            </w:r>
-            <w:r>
-              <w:rPr>
-                <w:rFonts w:ascii="Arial" w:hAnsi="Arial" w:cs="Arial"/>
-                <w:sz w:val="24"/>
-                <w:szCs w:val="24"/>
-              </w:rPr>
-              <w:t>8-057</w:t>
-            </w:r>
-          </w:p>
-        </w:tc>
-        <w:tc>
-          <w:tcPr>
-            <w:tcW w:w="1110" w:type="dxa"/>
-          </w:tcPr>
-          <w:p>
-            <w:pPr>
-              <w:pStyle w:val="SemEspaamento"/>
-              <w:rPr>
-                <w:rFonts w:ascii="Arial" w:hAnsi="Arial" w:cs="Arial"/>
-                <w:sz w:val="24"/>
-                <w:szCs w:val="24"/>
-              </w:rPr>
-            </w:pPr>
-            <w:r>
-              <w:rPr>
-                <w:rFonts w:ascii="Arial" w:hAnsi="Arial" w:cs="Arial"/>
-                <w:sz w:val="24"/>
-                <w:szCs w:val="24"/>
-              </w:rPr>
-              <w:t>A</w:t>
-            </w:r>
-          </w:p>
-        </w:tc>
-        <w:tc>
-          <w:tcPr>
-            <w:tcW w:w="2470" w:type="dxa"/>
-          </w:tcPr>
-          <w:p>
-            <w:pPr>
-              <w:pStyle w:val="SemEspaamento"/>
-              <w:rPr>
-                <w:rFonts w:ascii="Arial" w:hAnsi="Arial" w:cs="Arial"/>
-                <w:sz w:val="24"/>
-                <w:szCs w:val="24"/>
-              </w:rPr>
-            </w:pPr>
-            <w:r>
-              <w:rPr>
-                <w:rFonts w:ascii="Arial" w:hAnsi="Arial" w:cs="Arial"/>
-                <w:sz w:val="24"/>
-                <w:szCs w:val="24"/>
-              </w:rPr>
-              <w:t xml:space="preserve">Indica o nome do evento cadastrado </w:t>
-            </w:r>
-          </w:p>
-        </w:tc>
-      </w:tr>
-      <w:tr>
-        <w:tc>
-          <w:tcPr>
-            <w:tcW w:w="1406" w:type="dxa"/>
-          </w:tcPr>
-          <w:p>
-            <w:pPr>
-              <w:pStyle w:val="SemEspaamento"/>
-              <w:rPr>
-                <w:rFonts w:ascii="Arial" w:hAnsi="Arial" w:cs="Arial"/>
-                <w:sz w:val="24"/>
-                <w:szCs w:val="24"/>
-              </w:rPr>
-            </w:pPr>
-            <w:r>
-              <w:rPr>
-                <w:rFonts w:ascii="Arial" w:hAnsi="Arial" w:cs="Arial"/>
-                <w:sz w:val="24"/>
-                <w:szCs w:val="24"/>
-              </w:rPr>
-              <w:t>4</w:t>
-            </w:r>
-          </w:p>
-        </w:tc>
-        <w:tc>
-          <w:tcPr>
-            <w:tcW w:w="1405" w:type="dxa"/>
-          </w:tcPr>
-          <w:p>
-            <w:pPr>
-              <w:pStyle w:val="SemEspaamento"/>
-              <w:rPr>
-                <w:rFonts w:ascii="Arial" w:hAnsi="Arial" w:cs="Arial"/>
-                <w:sz w:val="24"/>
-                <w:szCs w:val="24"/>
-              </w:rPr>
-            </w:pPr>
-            <w:r>
-              <w:rPr>
-                <w:rFonts w:ascii="Arial" w:hAnsi="Arial" w:cs="Arial"/>
-                <w:sz w:val="24"/>
-                <w:szCs w:val="24"/>
-              </w:rPr>
-              <w:t xml:space="preserve">Tipo de arquivo </w:t>
-            </w:r>
-          </w:p>
-        </w:tc>
-        <w:tc>
-          <w:tcPr>
-            <w:tcW w:w="1411" w:type="dxa"/>
-          </w:tcPr>
-          <w:p>
-            <w:pPr>
-              <w:pStyle w:val="SemEspaamento"/>
-              <w:rPr>
-                <w:rFonts w:ascii="Arial" w:hAnsi="Arial" w:cs="Arial"/>
-                <w:sz w:val="24"/>
-                <w:szCs w:val="24"/>
-              </w:rPr>
-            </w:pPr>
-            <w:r>
-              <w:rPr>
-                <w:rFonts w:ascii="Arial" w:hAnsi="Arial" w:cs="Arial"/>
-                <w:sz w:val="24"/>
-                <w:szCs w:val="24"/>
-              </w:rPr>
-              <w:t>004</w:t>
-            </w:r>
-          </w:p>
-        </w:tc>
-        <w:tc>
-          <w:tcPr>
-            <w:tcW w:w="1407" w:type="dxa"/>
-          </w:tcPr>
-          <w:p>
-            <w:pPr>
-              <w:pStyle w:val="SemEspaamento"/>
-              <w:rPr>
-                <w:rFonts w:ascii="Arial" w:hAnsi="Arial" w:cs="Arial"/>
-                <w:sz w:val="24"/>
-                <w:szCs w:val="24"/>
-              </w:rPr>
-            </w:pPr>
-            <w:r>
-              <w:rPr>
-                <w:rFonts w:ascii="Arial" w:hAnsi="Arial" w:cs="Arial"/>
-                <w:sz w:val="24"/>
-                <w:szCs w:val="24"/>
-              </w:rPr>
-              <w:t>058-061</w:t>
-            </w:r>
-          </w:p>
-        </w:tc>
-        <w:tc>
-          <w:tcPr>
-            <w:tcW w:w="1110" w:type="dxa"/>
-          </w:tcPr>
-          <w:p>
-            <w:pPr>
-              <w:pStyle w:val="SemEspaamento"/>
-              <w:rPr>
-                <w:rFonts w:ascii="Arial" w:hAnsi="Arial" w:cs="Arial"/>
-                <w:sz w:val="24"/>
-                <w:szCs w:val="24"/>
-              </w:rPr>
-            </w:pPr>
-            <w:r>
-              <w:rPr>
-                <w:rFonts w:ascii="Arial" w:hAnsi="Arial" w:cs="Arial"/>
-                <w:sz w:val="24"/>
-                <w:szCs w:val="24"/>
-              </w:rPr>
-              <w:t>A</w:t>
-            </w:r>
-          </w:p>
-        </w:tc>
-        <w:tc>
-          <w:tcPr>
-            <w:tcW w:w="2470" w:type="dxa"/>
-          </w:tcPr>
-          <w:p>
-            <w:pPr>
-              <w:pStyle w:val="SemEspaamento"/>
-              <w:rPr>
-                <w:rFonts w:ascii="Arial" w:hAnsi="Arial" w:cs="Arial"/>
-                <w:sz w:val="24"/>
-                <w:szCs w:val="24"/>
-              </w:rPr>
-            </w:pPr>
-            <w:r>
-              <w:rPr>
-                <w:rFonts w:ascii="Arial" w:hAnsi="Arial" w:cs="Arial"/>
-                <w:sz w:val="24"/>
-                <w:szCs w:val="24"/>
-              </w:rPr>
-              <w:t>Arquivo de eventos: “AREA</w:t>
-            </w:r>
-            <w:r>
-              <w:rPr>
-                <w:rFonts w:ascii="Arial" w:hAnsi="Arial" w:cs="Arial"/>
-                <w:sz w:val="24"/>
-                <w:szCs w:val="24"/>
-              </w:rPr>
-              <w:t>”</w:t>
-            </w:r>
-          </w:p>
-        </w:tc>
-      </w:tr>
-      <w:tr>
-        <w:tc>
-          <w:tcPr>
-            <w:tcW w:w="1406" w:type="dxa"/>
-          </w:tcPr>
-          <w:p>
-            <w:pPr>
-              <w:pStyle w:val="SemEspaamento"/>
-              <w:rPr>
-                <w:rFonts w:ascii="Arial" w:hAnsi="Arial" w:cs="Arial"/>
-                <w:sz w:val="24"/>
-                <w:szCs w:val="24"/>
-              </w:rPr>
-            </w:pPr>
-            <w:r>
-              <w:rPr>
-                <w:rFonts w:ascii="Arial" w:hAnsi="Arial" w:cs="Arial"/>
-                <w:sz w:val="24"/>
-                <w:szCs w:val="24"/>
-              </w:rPr>
-              <w:t>5</w:t>
-            </w:r>
-          </w:p>
-        </w:tc>
-        <w:tc>
-          <w:tcPr>
-            <w:tcW w:w="1405" w:type="dxa"/>
-          </w:tcPr>
-          <w:p>
-            <w:pPr>
-              <w:pStyle w:val="SemEspaamento"/>
-              <w:rPr>
-                <w:rFonts w:ascii="Arial" w:hAnsi="Arial" w:cs="Arial"/>
-                <w:sz w:val="24"/>
-                <w:szCs w:val="24"/>
-              </w:rPr>
-            </w:pPr>
-            <w:r>
-              <w:rPr>
-                <w:rFonts w:ascii="Arial" w:hAnsi="Arial" w:cs="Arial"/>
-                <w:sz w:val="24"/>
-                <w:szCs w:val="24"/>
-              </w:rPr>
-              <w:t>Área do evento</w:t>
-            </w:r>
-            <w:r>
-              <w:rPr>
-                <w:rFonts w:ascii="Arial" w:hAnsi="Arial" w:cs="Arial"/>
-                <w:sz w:val="24"/>
-                <w:szCs w:val="24"/>
-              </w:rPr>
-              <w:t xml:space="preserve"> </w:t>
-            </w:r>
-          </w:p>
-        </w:tc>
-        <w:tc>
-          <w:tcPr>
-            <w:tcW w:w="1411" w:type="dxa"/>
-          </w:tcPr>
-          <w:p>
-            <w:pPr>
-              <w:pStyle w:val="SemEspaamento"/>
-              <w:rPr>
-                <w:rFonts w:ascii="Arial" w:hAnsi="Arial" w:cs="Arial"/>
-                <w:sz w:val="24"/>
-                <w:szCs w:val="24"/>
-              </w:rPr>
-            </w:pPr>
-            <w:r>
-              <w:rPr>
-                <w:rFonts w:ascii="Arial" w:hAnsi="Arial" w:cs="Arial"/>
-                <w:sz w:val="24"/>
-                <w:szCs w:val="24"/>
-              </w:rPr>
               <w:t>0</w:t>
             </w:r>
             <w:r>
@@ -996,416 +713,15 @@
                 <w:sz w:val="24"/>
                 <w:szCs w:val="24"/>
               </w:rPr>
-              <w:t>20</w:t>
-            </w:r>
-          </w:p>
-        </w:tc>
-        <w:tc>
-          <w:tcPr>
-            <w:tcW w:w="1407" w:type="dxa"/>
-          </w:tcPr>
-          <w:p>
-            <w:pPr>
-              <w:pStyle w:val="SemEspaamento"/>
-              <w:rPr>
-                <w:rFonts w:ascii="Arial" w:hAnsi="Arial" w:cs="Arial"/>
-                <w:sz w:val="24"/>
-                <w:szCs w:val="24"/>
-              </w:rPr>
-            </w:pPr>
-            <w:r>
-              <w:rPr>
-                <w:rFonts w:ascii="Arial" w:hAnsi="Arial" w:cs="Arial"/>
-                <w:sz w:val="24"/>
-                <w:szCs w:val="24"/>
-              </w:rPr>
-              <w:t>06</w:t>
-            </w:r>
-            <w:r>
-              <w:rPr>
-                <w:rFonts w:ascii="Arial" w:hAnsi="Arial" w:cs="Arial"/>
-                <w:sz w:val="24"/>
-                <w:szCs w:val="24"/>
-              </w:rPr>
-              <w:t>2-081</w:t>
-            </w:r>
-          </w:p>
-        </w:tc>
-        <w:tc>
-          <w:tcPr>
-            <w:tcW w:w="1110" w:type="dxa"/>
-          </w:tcPr>
-          <w:p>
-            <w:pPr>
-              <w:pStyle w:val="SemEspaamento"/>
-              <w:rPr>
-                <w:rFonts w:ascii="Arial" w:hAnsi="Arial" w:cs="Arial"/>
-                <w:sz w:val="24"/>
-                <w:szCs w:val="24"/>
-              </w:rPr>
-            </w:pPr>
-            <w:r>
-              <w:rPr>
-                <w:rFonts w:ascii="Arial" w:hAnsi="Arial" w:cs="Arial"/>
-                <w:sz w:val="24"/>
-                <w:szCs w:val="24"/>
-              </w:rPr>
-              <w:t>A</w:t>
-            </w:r>
-          </w:p>
-        </w:tc>
-        <w:tc>
-          <w:tcPr>
-            <w:tcW w:w="2470" w:type="dxa"/>
-          </w:tcPr>
-          <w:p>
-            <w:pPr>
-              <w:pStyle w:val="SemEspaamento"/>
-              <w:rPr>
-                <w:rFonts w:ascii="Arial" w:hAnsi="Arial" w:cs="Arial"/>
-                <w:sz w:val="24"/>
-                <w:szCs w:val="24"/>
-              </w:rPr>
-            </w:pPr>
-            <w:r>
-              <w:rPr>
-                <w:rFonts w:ascii="Arial" w:hAnsi="Arial" w:cs="Arial"/>
-                <w:sz w:val="24"/>
-                <w:szCs w:val="24"/>
-              </w:rPr>
-              <w:t xml:space="preserve">Indica </w:t>
-            </w:r>
-            <w:r>
-              <w:rPr>
-                <w:rFonts w:ascii="Arial" w:hAnsi="Arial" w:cs="Arial"/>
-                <w:sz w:val="24"/>
-                <w:szCs w:val="24"/>
-              </w:rPr>
-              <w:t>a área do tema, a qual o evento pertence(</w:t>
-            </w:r>
-            <w:proofErr w:type="spellStart"/>
-            <w:r>
-              <w:rPr>
-                <w:rFonts w:ascii="Arial" w:hAnsi="Arial" w:cs="Arial"/>
-                <w:sz w:val="24"/>
-                <w:szCs w:val="24"/>
-              </w:rPr>
-              <w:t>ex</w:t>
-            </w:r>
-            <w:proofErr w:type="spellEnd"/>
-            <w:r>
-              <w:rPr>
-                <w:rFonts w:ascii="Arial" w:hAnsi="Arial" w:cs="Arial"/>
-                <w:sz w:val="24"/>
-                <w:szCs w:val="24"/>
-              </w:rPr>
-              <w:t xml:space="preserve">: Segurança, Banco de Dados e </w:t>
-            </w:r>
-            <w:proofErr w:type="spellStart"/>
-            <w:r>
-              <w:rPr>
-                <w:rFonts w:ascii="Arial" w:hAnsi="Arial" w:cs="Arial"/>
-                <w:sz w:val="24"/>
-                <w:szCs w:val="24"/>
-              </w:rPr>
-              <w:t>etc</w:t>
-            </w:r>
-            <w:proofErr w:type="spellEnd"/>
-            <w:r>
-              <w:rPr>
-                <w:rFonts w:ascii="Arial" w:hAnsi="Arial" w:cs="Arial"/>
-                <w:sz w:val="24"/>
-                <w:szCs w:val="24"/>
-              </w:rPr>
-              <w:t xml:space="preserve">) </w:t>
-            </w:r>
-          </w:p>
-        </w:tc>
-      </w:tr>
-      <w:tr>
-        <w:tc>
-          <w:tcPr>
-            <w:tcW w:w="1406" w:type="dxa"/>
-          </w:tcPr>
-          <w:p>
-            <w:pPr>
-              <w:pStyle w:val="SemEspaamento"/>
-              <w:rPr>
-                <w:rFonts w:ascii="Arial" w:hAnsi="Arial" w:cs="Arial"/>
-                <w:sz w:val="24"/>
-                <w:szCs w:val="24"/>
-              </w:rPr>
-            </w:pPr>
-            <w:r>
-              <w:rPr>
-                <w:rFonts w:ascii="Arial" w:hAnsi="Arial" w:cs="Arial"/>
-                <w:sz w:val="24"/>
-                <w:szCs w:val="24"/>
-              </w:rPr>
-              <w:t>6</w:t>
-            </w:r>
-          </w:p>
-        </w:tc>
-        <w:tc>
-          <w:tcPr>
-            <w:tcW w:w="1405" w:type="dxa"/>
-          </w:tcPr>
-          <w:p>
-            <w:pPr>
-              <w:pStyle w:val="SemEspaamento"/>
-              <w:rPr>
-                <w:rFonts w:ascii="Arial" w:hAnsi="Arial" w:cs="Arial"/>
-                <w:sz w:val="24"/>
-                <w:szCs w:val="24"/>
-              </w:rPr>
-            </w:pPr>
-            <w:r>
-              <w:rPr>
-                <w:rFonts w:ascii="Arial" w:hAnsi="Arial" w:cs="Arial"/>
-                <w:sz w:val="24"/>
-                <w:szCs w:val="24"/>
-              </w:rPr>
-              <w:t>Data/hora  do evento</w:t>
-            </w:r>
-          </w:p>
-        </w:tc>
-        <w:tc>
-          <w:tcPr>
-            <w:tcW w:w="1411" w:type="dxa"/>
-          </w:tcPr>
-          <w:p>
-            <w:pPr>
-              <w:pStyle w:val="SemEspaamento"/>
-              <w:rPr>
-                <w:rFonts w:ascii="Arial" w:hAnsi="Arial" w:cs="Arial"/>
-                <w:sz w:val="24"/>
-                <w:szCs w:val="24"/>
-              </w:rPr>
-            </w:pPr>
-            <w:r>
-              <w:rPr>
-                <w:rFonts w:ascii="Arial" w:hAnsi="Arial" w:cs="Arial"/>
-                <w:sz w:val="24"/>
-                <w:szCs w:val="24"/>
-              </w:rPr>
-              <w:t>019</w:t>
-            </w:r>
-          </w:p>
-        </w:tc>
-        <w:tc>
-          <w:tcPr>
-            <w:tcW w:w="1407" w:type="dxa"/>
-          </w:tcPr>
-          <w:p>
-            <w:pPr>
-              <w:pStyle w:val="SemEspaamento"/>
-              <w:rPr>
-                <w:rFonts w:ascii="Arial" w:hAnsi="Arial" w:cs="Arial"/>
-                <w:sz w:val="24"/>
-                <w:szCs w:val="24"/>
-              </w:rPr>
-            </w:pPr>
-            <w:r>
-              <w:rPr>
-                <w:rFonts w:ascii="Arial" w:hAnsi="Arial" w:cs="Arial"/>
-                <w:sz w:val="24"/>
-                <w:szCs w:val="24"/>
-              </w:rPr>
-              <w:t>082-100</w:t>
-            </w:r>
-          </w:p>
-        </w:tc>
-        <w:tc>
-          <w:tcPr>
-            <w:tcW w:w="1110" w:type="dxa"/>
-          </w:tcPr>
-          <w:p>
-            <w:pPr>
-              <w:pStyle w:val="SemEspaamento"/>
-              <w:rPr>
-                <w:rFonts w:ascii="Arial" w:hAnsi="Arial" w:cs="Arial"/>
-                <w:sz w:val="24"/>
-                <w:szCs w:val="24"/>
-              </w:rPr>
-            </w:pPr>
-            <w:r>
-              <w:rPr>
-                <w:rFonts w:ascii="Arial" w:hAnsi="Arial" w:cs="Arial"/>
-                <w:sz w:val="24"/>
-                <w:szCs w:val="24"/>
-              </w:rPr>
-              <w:t>A</w:t>
-            </w:r>
-          </w:p>
-        </w:tc>
-        <w:tc>
-          <w:tcPr>
-            <w:tcW w:w="2470" w:type="dxa"/>
-          </w:tcPr>
-          <w:p>
-            <w:pPr>
-              <w:pStyle w:val="SemEspaamento"/>
-              <w:rPr>
-                <w:rFonts w:ascii="Arial" w:hAnsi="Arial" w:cs="Arial"/>
-                <w:sz w:val="24"/>
-                <w:szCs w:val="24"/>
-              </w:rPr>
-            </w:pPr>
-            <w:r>
-              <w:rPr>
-                <w:rFonts w:ascii="Arial" w:hAnsi="Arial" w:cs="Arial"/>
-                <w:sz w:val="24"/>
-                <w:szCs w:val="24"/>
-              </w:rPr>
-              <w:t>Data e hora do evento, no formato “</w:t>
-            </w:r>
-            <w:proofErr w:type="spellStart"/>
-            <w:r>
-              <w:rPr>
-                <w:rFonts w:ascii="Arial" w:hAnsi="Arial" w:cs="Arial"/>
-                <w:sz w:val="24"/>
-                <w:szCs w:val="24"/>
-              </w:rPr>
-              <w:t>dd</w:t>
-            </w:r>
-            <w:proofErr w:type="spellEnd"/>
-            <w:r>
-              <w:rPr>
-                <w:rFonts w:ascii="Arial" w:hAnsi="Arial" w:cs="Arial"/>
-                <w:sz w:val="24"/>
-                <w:szCs w:val="24"/>
-              </w:rPr>
-              <w:t>-MM-</w:t>
-            </w:r>
-            <w:proofErr w:type="spellStart"/>
-            <w:r>
-              <w:rPr>
-                <w:rFonts w:ascii="Arial" w:hAnsi="Arial" w:cs="Arial"/>
-                <w:sz w:val="24"/>
-                <w:szCs w:val="24"/>
-              </w:rPr>
-              <w:t>yyyy</w:t>
-            </w:r>
-            <w:proofErr w:type="spellEnd"/>
-            <w:r>
-              <w:rPr>
-                <w:rFonts w:ascii="Arial" w:hAnsi="Arial" w:cs="Arial"/>
-                <w:sz w:val="24"/>
-                <w:szCs w:val="24"/>
-              </w:rPr>
-              <w:t xml:space="preserve"> </w:t>
-            </w:r>
-            <w:proofErr w:type="spellStart"/>
-            <w:r>
-              <w:rPr>
-                <w:rFonts w:ascii="Arial" w:hAnsi="Arial" w:cs="Arial"/>
-                <w:sz w:val="24"/>
-                <w:szCs w:val="24"/>
-              </w:rPr>
-              <w:t>HH:mm:ss</w:t>
-            </w:r>
-            <w:proofErr w:type="spellEnd"/>
-            <w:r>
-              <w:rPr>
-                <w:rFonts w:ascii="Arial" w:hAnsi="Arial" w:cs="Arial"/>
-                <w:sz w:val="24"/>
-                <w:szCs w:val="24"/>
-              </w:rPr>
-              <w:t>”</w:t>
-            </w:r>
-          </w:p>
-        </w:tc>
-      </w:tr>
-      <w:tr>
-        <w:tc>
-          <w:tcPr>
-            <w:tcW w:w="1406" w:type="dxa"/>
-          </w:tcPr>
-          <w:p>
-            <w:pPr>
-              <w:pStyle w:val="SemEspaamento"/>
-              <w:rPr>
-                <w:rFonts w:ascii="Arial" w:hAnsi="Arial" w:cs="Arial"/>
-                <w:sz w:val="24"/>
-                <w:szCs w:val="24"/>
-              </w:rPr>
-            </w:pPr>
-            <w:r>
-              <w:rPr>
-                <w:rFonts w:ascii="Arial" w:hAnsi="Arial" w:cs="Arial"/>
-                <w:sz w:val="24"/>
-                <w:szCs w:val="24"/>
-              </w:rPr>
-              <w:t>7</w:t>
-            </w:r>
-          </w:p>
-        </w:tc>
-        <w:tc>
-          <w:tcPr>
-            <w:tcW w:w="1405" w:type="dxa"/>
-          </w:tcPr>
-          <w:p>
-            <w:pPr>
-              <w:pStyle w:val="SemEspaamento"/>
-              <w:rPr>
-                <w:rFonts w:ascii="Arial" w:hAnsi="Arial" w:cs="Arial"/>
-                <w:sz w:val="24"/>
-                <w:szCs w:val="24"/>
-              </w:rPr>
-            </w:pPr>
-            <w:r>
-              <w:rPr>
-                <w:rFonts w:ascii="Arial" w:hAnsi="Arial" w:cs="Arial"/>
-                <w:sz w:val="24"/>
-                <w:szCs w:val="24"/>
-              </w:rPr>
-              <w:t>Versão do layout</w:t>
-            </w:r>
-          </w:p>
-        </w:tc>
-        <w:tc>
-          <w:tcPr>
-            <w:tcW w:w="1411" w:type="dxa"/>
-          </w:tcPr>
-          <w:p>
-            <w:pPr>
-              <w:pStyle w:val="SemEspaamento"/>
-              <w:rPr>
-                <w:rFonts w:ascii="Arial" w:hAnsi="Arial" w:cs="Arial"/>
-                <w:sz w:val="24"/>
-                <w:szCs w:val="24"/>
-              </w:rPr>
-            </w:pPr>
-            <w:r>
-              <w:rPr>
-                <w:rFonts w:ascii="Arial" w:hAnsi="Arial" w:cs="Arial"/>
-                <w:sz w:val="24"/>
-                <w:szCs w:val="24"/>
-              </w:rPr>
-              <w:t>002</w:t>
-            </w:r>
-          </w:p>
-        </w:tc>
-        <w:tc>
-          <w:tcPr>
-            <w:tcW w:w="1407" w:type="dxa"/>
-          </w:tcPr>
-          <w:p>
-            <w:pPr>
-              <w:pStyle w:val="SemEspaamento"/>
-              <w:rPr>
-                <w:rFonts w:ascii="Arial" w:hAnsi="Arial" w:cs="Arial"/>
-                <w:sz w:val="24"/>
-                <w:szCs w:val="24"/>
-              </w:rPr>
-            </w:pPr>
-            <w:r>
-              <w:rPr>
-                <w:rFonts w:ascii="Arial" w:hAnsi="Arial" w:cs="Arial"/>
-                <w:sz w:val="24"/>
-                <w:szCs w:val="24"/>
-              </w:rPr>
-              <w:t>101</w:t>
+              <w:t>0</w:t>
+            </w:r>
+            <w:r>
+              <w:rPr>
+                <w:rFonts w:ascii="Arial" w:hAnsi="Arial" w:cs="Arial"/>
+                <w:sz w:val="24"/>
+                <w:szCs w:val="24"/>
+              </w:rPr>
+              <w:t>8</w:t>
             </w:r>
             <w:r>
               <w:rPr>
@@ -1421,7 +737,7 @@
                 <w:sz w:val="24"/>
                 <w:szCs w:val="24"/>
               </w:rPr>
-              <w:t>102</w:t>
+              <w:t>009</w:t>
             </w:r>
           </w:p>
         </w:tc>
@@ -1502,23 +818,21 @@
           <w:szCs w:val="24"/>
         </w:rPr>
       </w:pPr>
-    </w:p>
-    <w:p>
-      <w:pPr>
-        <w:pStyle w:val="SemEspaamento"/>
+      <w:r>
         <w:rPr>
           <w:rFonts w:ascii="Arial" w:hAnsi="Arial" w:cs="Arial"/>
           <w:sz w:val="24"/>
           <w:szCs w:val="24"/>
         </w:rPr>
-      </w:pPr>
+        <w:t>2.</w:t>
+      </w:r>
       <w:r>
         <w:rPr>
           <w:rFonts w:ascii="Arial" w:hAnsi="Arial" w:cs="Arial"/>
           <w:sz w:val="24"/>
           <w:szCs w:val="24"/>
         </w:rPr>
-        <w:t>2</w:t>
+        <w:t xml:space="preserve"> </w:t>
       </w:r>
       <w:r>
         <w:rPr>
@@ -1526,7 +840,7 @@
           <w:sz w:val="24"/>
           <w:szCs w:val="24"/>
         </w:rPr>
-        <w:t>.</w:t>
+        <w:t>Corpo-Evento</w:t>
       </w:r>
       <w:r>
         <w:rPr>
@@ -1534,7 +848,15 @@
           <w:sz w:val="24"/>
           <w:szCs w:val="24"/>
         </w:rPr>
-        <w:t>Corpo (Registro de dados)</w:t>
+        <w:t xml:space="preserve"> (Registro de dados)</w:t>
+      </w:r>
+      <w:r>
+        <w:rPr>
+          <w:rFonts w:ascii="Arial" w:hAnsi="Arial" w:cs="Arial"/>
+          <w:sz w:val="24"/>
+          <w:szCs w:val="24"/>
+        </w:rPr>
+        <w:t xml:space="preserve"> </w:t>
       </w:r>
     </w:p>
     <w:p>
@@ -1560,8 +882,1553 @@
           <w:sz w:val="24"/>
           <w:szCs w:val="24"/>
         </w:rPr>
-        <w:t>64</w:t>
+        <w:t>309</w:t>
       </w:r>
+    </w:p>
+    <w:p>
+      <w:pPr>
+        <w:pStyle w:val="SemEspaamento"/>
+        <w:rPr>
+          <w:rFonts w:ascii="Arial" w:hAnsi="Arial" w:cs="Arial"/>
+          <w:sz w:val="24"/>
+          <w:szCs w:val="24"/>
+        </w:rPr>
+      </w:pPr>
+    </w:p>
+    <w:p>
+      <w:pPr>
+        <w:pStyle w:val="SemEspaamento"/>
+        <w:rPr>
+          <w:rFonts w:ascii="Arial" w:hAnsi="Arial" w:cs="Arial"/>
+          <w:sz w:val="24"/>
+          <w:szCs w:val="24"/>
+        </w:rPr>
+      </w:pPr>
+    </w:p>
+    <w:tbl>
+      <w:tblPr>
+        <w:tblStyle w:val="Tabelacomgrade"/>
+        <w:tblW w:w="9209" w:type="dxa"/>
+        <w:tblLook w:val="04A0" w:firstRow="1" w:lastRow="0" w:firstColumn="1" w:lastColumn="0" w:noHBand="0" w:noVBand="1"/>
+      </w:tblPr>
+      <w:tblGrid>
+        <w:gridCol w:w="1241"/>
+        <w:gridCol w:w="2151"/>
+        <w:gridCol w:w="1322"/>
+        <w:gridCol w:w="1242"/>
+        <w:gridCol w:w="1110"/>
+        <w:gridCol w:w="2143"/>
+      </w:tblGrid>
+      <w:tr>
+        <w:tc>
+          <w:tcPr>
+            <w:tcW w:w="1241" w:type="dxa"/>
+          </w:tcPr>
+          <w:p>
+            <w:pPr>
+              <w:pStyle w:val="SemEspaamento"/>
+              <w:rPr>
+                <w:rFonts w:ascii="Arial" w:hAnsi="Arial" w:cs="Arial"/>
+                <w:sz w:val="24"/>
+                <w:szCs w:val="24"/>
+              </w:rPr>
+            </w:pPr>
+            <w:r>
+              <w:rPr>
+                <w:rFonts w:ascii="Arial" w:hAnsi="Arial" w:cs="Arial"/>
+                <w:sz w:val="24"/>
+                <w:szCs w:val="24"/>
+              </w:rPr>
+              <w:t>Número do campo</w:t>
+            </w:r>
+          </w:p>
+        </w:tc>
+        <w:tc>
+          <w:tcPr>
+            <w:tcW w:w="2151" w:type="dxa"/>
+          </w:tcPr>
+          <w:p>
+            <w:pPr>
+              <w:pStyle w:val="SemEspaamento"/>
+              <w:rPr>
+                <w:rFonts w:ascii="Arial" w:hAnsi="Arial" w:cs="Arial"/>
+                <w:sz w:val="24"/>
+                <w:szCs w:val="24"/>
+              </w:rPr>
+            </w:pPr>
+            <w:r>
+              <w:rPr>
+                <w:rFonts w:ascii="Arial" w:hAnsi="Arial" w:cs="Arial"/>
+                <w:sz w:val="24"/>
+                <w:szCs w:val="24"/>
+              </w:rPr>
+              <w:t xml:space="preserve">Nome do campo </w:t>
+            </w:r>
+          </w:p>
+        </w:tc>
+        <w:tc>
+          <w:tcPr>
+            <w:tcW w:w="1322" w:type="dxa"/>
+          </w:tcPr>
+          <w:p>
+            <w:pPr>
+              <w:pStyle w:val="SemEspaamento"/>
+              <w:rPr>
+                <w:rFonts w:ascii="Arial" w:hAnsi="Arial" w:cs="Arial"/>
+                <w:sz w:val="24"/>
+                <w:szCs w:val="24"/>
+              </w:rPr>
+            </w:pPr>
+            <w:r>
+              <w:rPr>
+                <w:rFonts w:ascii="Arial" w:hAnsi="Arial" w:cs="Arial"/>
+                <w:sz w:val="24"/>
+                <w:szCs w:val="24"/>
+              </w:rPr>
+              <w:t xml:space="preserve">Tamanho </w:t>
+            </w:r>
+          </w:p>
+        </w:tc>
+        <w:tc>
+          <w:tcPr>
+            <w:tcW w:w="1242" w:type="dxa"/>
+          </w:tcPr>
+          <w:p>
+            <w:pPr>
+              <w:pStyle w:val="SemEspaamento"/>
+              <w:rPr>
+                <w:rFonts w:ascii="Arial" w:hAnsi="Arial" w:cs="Arial"/>
+                <w:sz w:val="24"/>
+                <w:szCs w:val="24"/>
+              </w:rPr>
+            </w:pPr>
+            <w:r>
+              <w:rPr>
+                <w:rFonts w:ascii="Arial" w:hAnsi="Arial" w:cs="Arial"/>
+                <w:sz w:val="24"/>
+                <w:szCs w:val="24"/>
+              </w:rPr>
+              <w:t xml:space="preserve">Posição </w:t>
+            </w:r>
+          </w:p>
+        </w:tc>
+        <w:tc>
+          <w:tcPr>
+            <w:tcW w:w="1110" w:type="dxa"/>
+          </w:tcPr>
+          <w:p>
+            <w:pPr>
+              <w:pStyle w:val="SemEspaamento"/>
+              <w:rPr>
+                <w:rFonts w:ascii="Arial" w:hAnsi="Arial" w:cs="Arial"/>
+                <w:sz w:val="24"/>
+                <w:szCs w:val="24"/>
+              </w:rPr>
+            </w:pPr>
+            <w:r>
+              <w:rPr>
+                <w:rFonts w:ascii="Arial" w:hAnsi="Arial" w:cs="Arial"/>
+                <w:sz w:val="24"/>
+                <w:szCs w:val="24"/>
+              </w:rPr>
+              <w:t>Formato</w:t>
+            </w:r>
+          </w:p>
+        </w:tc>
+        <w:tc>
+          <w:tcPr>
+            <w:tcW w:w="2143" w:type="dxa"/>
+          </w:tcPr>
+          <w:p>
+            <w:pPr>
+              <w:pStyle w:val="SemEspaamento"/>
+              <w:rPr>
+                <w:rFonts w:ascii="Arial" w:hAnsi="Arial" w:cs="Arial"/>
+                <w:sz w:val="24"/>
+                <w:szCs w:val="24"/>
+              </w:rPr>
+            </w:pPr>
+            <w:r>
+              <w:rPr>
+                <w:rFonts w:ascii="Arial" w:hAnsi="Arial" w:cs="Arial"/>
+                <w:sz w:val="24"/>
+                <w:szCs w:val="24"/>
+              </w:rPr>
+              <w:t>Descrição</w:t>
+            </w:r>
+          </w:p>
+        </w:tc>
+      </w:tr>
+      <w:tr>
+        <w:tc>
+          <w:tcPr>
+            <w:tcW w:w="1241" w:type="dxa"/>
+          </w:tcPr>
+          <w:p>
+            <w:pPr>
+              <w:pStyle w:val="SemEspaamento"/>
+              <w:rPr>
+                <w:rFonts w:ascii="Arial" w:hAnsi="Arial" w:cs="Arial"/>
+                <w:sz w:val="24"/>
+                <w:szCs w:val="24"/>
+              </w:rPr>
+            </w:pPr>
+            <w:r>
+              <w:rPr>
+                <w:rFonts w:ascii="Arial" w:hAnsi="Arial" w:cs="Arial"/>
+                <w:sz w:val="24"/>
+                <w:szCs w:val="24"/>
+              </w:rPr>
+              <w:t>1</w:t>
+            </w:r>
+          </w:p>
+        </w:tc>
+        <w:tc>
+          <w:tcPr>
+            <w:tcW w:w="2151" w:type="dxa"/>
+          </w:tcPr>
+          <w:p>
+            <w:pPr>
+              <w:pStyle w:val="SemEspaamento"/>
+              <w:rPr>
+                <w:rFonts w:ascii="Arial" w:hAnsi="Arial" w:cs="Arial"/>
+                <w:sz w:val="24"/>
+                <w:szCs w:val="24"/>
+              </w:rPr>
+            </w:pPr>
+            <w:r>
+              <w:rPr>
+                <w:rFonts w:ascii="Arial" w:hAnsi="Arial" w:cs="Arial"/>
+                <w:sz w:val="24"/>
+                <w:szCs w:val="24"/>
+              </w:rPr>
+              <w:t xml:space="preserve">Tipo de registro </w:t>
+            </w:r>
+          </w:p>
+        </w:tc>
+        <w:tc>
+          <w:tcPr>
+            <w:tcW w:w="1322" w:type="dxa"/>
+          </w:tcPr>
+          <w:p>
+            <w:pPr>
+              <w:pStyle w:val="SemEspaamento"/>
+              <w:rPr>
+                <w:rFonts w:ascii="Arial" w:hAnsi="Arial" w:cs="Arial"/>
+                <w:sz w:val="24"/>
+                <w:szCs w:val="24"/>
+              </w:rPr>
+            </w:pPr>
+            <w:r>
+              <w:rPr>
+                <w:rFonts w:ascii="Arial" w:hAnsi="Arial" w:cs="Arial"/>
+                <w:sz w:val="24"/>
+                <w:szCs w:val="24"/>
+              </w:rPr>
+              <w:t>002</w:t>
+            </w:r>
+          </w:p>
+        </w:tc>
+        <w:tc>
+          <w:tcPr>
+            <w:tcW w:w="1242" w:type="dxa"/>
+          </w:tcPr>
+          <w:p>
+            <w:pPr>
+              <w:pStyle w:val="SemEspaamento"/>
+              <w:rPr>
+                <w:rFonts w:ascii="Arial" w:hAnsi="Arial" w:cs="Arial"/>
+                <w:sz w:val="24"/>
+                <w:szCs w:val="24"/>
+              </w:rPr>
+            </w:pPr>
+            <w:r>
+              <w:rPr>
+                <w:rFonts w:ascii="Arial" w:hAnsi="Arial" w:cs="Arial"/>
+                <w:sz w:val="24"/>
+                <w:szCs w:val="24"/>
+              </w:rPr>
+              <w:t>001-002</w:t>
+            </w:r>
+          </w:p>
+        </w:tc>
+        <w:tc>
+          <w:tcPr>
+            <w:tcW w:w="1110" w:type="dxa"/>
+          </w:tcPr>
+          <w:p>
+            <w:pPr>
+              <w:pStyle w:val="SemEspaamento"/>
+              <w:rPr>
+                <w:rFonts w:ascii="Arial" w:hAnsi="Arial" w:cs="Arial"/>
+                <w:sz w:val="24"/>
+                <w:szCs w:val="24"/>
+              </w:rPr>
+            </w:pPr>
+            <w:r>
+              <w:rPr>
+                <w:rFonts w:ascii="Arial" w:hAnsi="Arial" w:cs="Arial"/>
+                <w:sz w:val="24"/>
+                <w:szCs w:val="24"/>
+              </w:rPr>
+              <w:t>A</w:t>
+            </w:r>
+          </w:p>
+        </w:tc>
+        <w:tc>
+          <w:tcPr>
+            <w:tcW w:w="2143" w:type="dxa"/>
+          </w:tcPr>
+          <w:p>
+            <w:pPr>
+              <w:pStyle w:val="SemEspaamento"/>
+              <w:rPr>
+                <w:rFonts w:ascii="Arial" w:hAnsi="Arial" w:cs="Arial"/>
+                <w:sz w:val="24"/>
+                <w:szCs w:val="24"/>
+              </w:rPr>
+            </w:pPr>
+            <w:r>
+              <w:rPr>
+                <w:rFonts w:ascii="Arial" w:hAnsi="Arial" w:cs="Arial"/>
+                <w:sz w:val="24"/>
+                <w:szCs w:val="24"/>
+              </w:rPr>
+              <w:t xml:space="preserve">Registro de dados: </w:t>
+            </w:r>
+            <w:r>
+              <w:rPr>
+                <w:rFonts w:ascii="Arial" w:hAnsi="Arial" w:cs="Arial"/>
+                <w:sz w:val="24"/>
+                <w:szCs w:val="24"/>
+              </w:rPr>
+              <w:t>”02</w:t>
+            </w:r>
+            <w:r>
+              <w:rPr>
+                <w:rFonts w:ascii="Arial" w:hAnsi="Arial" w:cs="Arial"/>
+                <w:sz w:val="24"/>
+                <w:szCs w:val="24"/>
+              </w:rPr>
+              <w:t>”</w:t>
+            </w:r>
+          </w:p>
+        </w:tc>
+      </w:tr>
+      <w:tr>
+        <w:tc>
+          <w:tcPr>
+            <w:tcW w:w="1241" w:type="dxa"/>
+          </w:tcPr>
+          <w:p>
+            <w:pPr>
+              <w:pStyle w:val="SemEspaamento"/>
+              <w:rPr>
+                <w:rFonts w:ascii="Arial" w:hAnsi="Arial" w:cs="Arial"/>
+                <w:sz w:val="24"/>
+                <w:szCs w:val="24"/>
+              </w:rPr>
+            </w:pPr>
+            <w:r>
+              <w:rPr>
+                <w:rFonts w:ascii="Arial" w:hAnsi="Arial" w:cs="Arial"/>
+                <w:sz w:val="24"/>
+                <w:szCs w:val="24"/>
+              </w:rPr>
+              <w:t>1</w:t>
+            </w:r>
+          </w:p>
+        </w:tc>
+        <w:tc>
+          <w:tcPr>
+            <w:tcW w:w="2151" w:type="dxa"/>
+          </w:tcPr>
+          <w:p>
+            <w:pPr>
+              <w:pStyle w:val="SemEspaamento"/>
+              <w:rPr>
+                <w:rFonts w:ascii="Arial" w:hAnsi="Arial" w:cs="Arial"/>
+                <w:sz w:val="24"/>
+                <w:szCs w:val="24"/>
+              </w:rPr>
+            </w:pPr>
+            <w:r>
+              <w:rPr>
+                <w:rFonts w:ascii="Arial" w:hAnsi="Arial" w:cs="Arial"/>
+                <w:sz w:val="24"/>
+                <w:szCs w:val="24"/>
+              </w:rPr>
+              <w:t>Tipo de arquivo</w:t>
+            </w:r>
+          </w:p>
+        </w:tc>
+        <w:tc>
+          <w:tcPr>
+            <w:tcW w:w="1322" w:type="dxa"/>
+          </w:tcPr>
+          <w:p>
+            <w:pPr>
+              <w:pStyle w:val="SemEspaamento"/>
+              <w:rPr>
+                <w:rFonts w:ascii="Arial" w:hAnsi="Arial" w:cs="Arial"/>
+                <w:sz w:val="24"/>
+                <w:szCs w:val="24"/>
+              </w:rPr>
+            </w:pPr>
+            <w:r>
+              <w:rPr>
+                <w:rFonts w:ascii="Arial" w:hAnsi="Arial" w:cs="Arial"/>
+                <w:sz w:val="24"/>
+                <w:szCs w:val="24"/>
+              </w:rPr>
+              <w:t>004</w:t>
+            </w:r>
+          </w:p>
+        </w:tc>
+        <w:tc>
+          <w:tcPr>
+            <w:tcW w:w="1242" w:type="dxa"/>
+          </w:tcPr>
+          <w:p>
+            <w:pPr>
+              <w:pStyle w:val="SemEspaamento"/>
+              <w:rPr>
+                <w:rFonts w:ascii="Arial" w:hAnsi="Arial" w:cs="Arial"/>
+                <w:sz w:val="24"/>
+                <w:szCs w:val="24"/>
+              </w:rPr>
+            </w:pPr>
+            <w:r>
+              <w:rPr>
+                <w:rFonts w:ascii="Arial" w:hAnsi="Arial" w:cs="Arial"/>
+                <w:sz w:val="24"/>
+                <w:szCs w:val="24"/>
+              </w:rPr>
+              <w:t>00</w:t>
+            </w:r>
+            <w:r>
+              <w:rPr>
+                <w:rFonts w:ascii="Arial" w:hAnsi="Arial" w:cs="Arial"/>
+                <w:sz w:val="24"/>
+                <w:szCs w:val="24"/>
+              </w:rPr>
+              <w:t>3</w:t>
+            </w:r>
+            <w:r>
+              <w:rPr>
+                <w:rFonts w:ascii="Arial" w:hAnsi="Arial" w:cs="Arial"/>
+                <w:sz w:val="24"/>
+                <w:szCs w:val="24"/>
+              </w:rPr>
+              <w:t>-</w:t>
+            </w:r>
+            <w:r>
+              <w:rPr>
+                <w:rFonts w:ascii="Arial" w:hAnsi="Arial" w:cs="Arial"/>
+                <w:sz w:val="24"/>
+                <w:szCs w:val="24"/>
+              </w:rPr>
+              <w:t>006</w:t>
+            </w:r>
+          </w:p>
+        </w:tc>
+        <w:tc>
+          <w:tcPr>
+            <w:tcW w:w="1110" w:type="dxa"/>
+          </w:tcPr>
+          <w:p>
+            <w:pPr>
+              <w:pStyle w:val="SemEspaamento"/>
+              <w:rPr>
+                <w:rFonts w:ascii="Arial" w:hAnsi="Arial" w:cs="Arial"/>
+                <w:sz w:val="24"/>
+                <w:szCs w:val="24"/>
+              </w:rPr>
+            </w:pPr>
+            <w:r>
+              <w:rPr>
+                <w:rFonts w:ascii="Arial" w:hAnsi="Arial" w:cs="Arial"/>
+                <w:sz w:val="24"/>
+                <w:szCs w:val="24"/>
+              </w:rPr>
+              <w:t>A</w:t>
+            </w:r>
+          </w:p>
+        </w:tc>
+        <w:tc>
+          <w:tcPr>
+            <w:tcW w:w="2143" w:type="dxa"/>
+          </w:tcPr>
+          <w:p>
+            <w:pPr>
+              <w:pStyle w:val="SemEspaamento"/>
+              <w:rPr>
+                <w:rFonts w:ascii="Arial" w:hAnsi="Arial" w:cs="Arial"/>
+                <w:sz w:val="24"/>
+                <w:szCs w:val="24"/>
+              </w:rPr>
+            </w:pPr>
+            <w:r>
+              <w:rPr>
+                <w:rFonts w:ascii="Arial" w:hAnsi="Arial" w:cs="Arial"/>
+                <w:sz w:val="24"/>
+                <w:szCs w:val="24"/>
+              </w:rPr>
+              <w:t>Arquivo</w:t>
+            </w:r>
+            <w:r>
+              <w:rPr>
+                <w:rFonts w:ascii="Arial" w:hAnsi="Arial" w:cs="Arial"/>
+                <w:sz w:val="24"/>
+                <w:szCs w:val="24"/>
+              </w:rPr>
+              <w:t>: “NOME</w:t>
+            </w:r>
+            <w:r>
+              <w:rPr>
+                <w:rFonts w:ascii="Arial" w:hAnsi="Arial" w:cs="Arial"/>
+                <w:sz w:val="24"/>
+                <w:szCs w:val="24"/>
+              </w:rPr>
+              <w:t>”</w:t>
+            </w:r>
+          </w:p>
+        </w:tc>
+      </w:tr>
+      <w:tr>
+        <w:tc>
+          <w:tcPr>
+            <w:tcW w:w="1241" w:type="dxa"/>
+          </w:tcPr>
+          <w:p>
+            <w:pPr>
+              <w:pStyle w:val="SemEspaamento"/>
+              <w:rPr>
+                <w:rFonts w:ascii="Arial" w:hAnsi="Arial" w:cs="Arial"/>
+                <w:sz w:val="24"/>
+                <w:szCs w:val="24"/>
+              </w:rPr>
+            </w:pPr>
+            <w:r>
+              <w:rPr>
+                <w:rFonts w:ascii="Arial" w:hAnsi="Arial" w:cs="Arial"/>
+                <w:sz w:val="24"/>
+                <w:szCs w:val="24"/>
+              </w:rPr>
+              <w:t>2</w:t>
+            </w:r>
+          </w:p>
+        </w:tc>
+        <w:tc>
+          <w:tcPr>
+            <w:tcW w:w="2151" w:type="dxa"/>
+          </w:tcPr>
+          <w:p>
+            <w:pPr>
+              <w:pStyle w:val="SemEspaamento"/>
+              <w:rPr>
+                <w:rFonts w:ascii="Arial" w:hAnsi="Arial" w:cs="Arial"/>
+                <w:sz w:val="24"/>
+                <w:szCs w:val="24"/>
+              </w:rPr>
+            </w:pPr>
+            <w:r>
+              <w:rPr>
+                <w:rFonts w:ascii="Arial" w:hAnsi="Arial" w:cs="Arial"/>
+                <w:sz w:val="24"/>
+                <w:szCs w:val="24"/>
+              </w:rPr>
+              <w:t xml:space="preserve">Nome do evento </w:t>
+            </w:r>
+          </w:p>
+        </w:tc>
+        <w:tc>
+          <w:tcPr>
+            <w:tcW w:w="1322" w:type="dxa"/>
+          </w:tcPr>
+          <w:p>
+            <w:pPr>
+              <w:pStyle w:val="SemEspaamento"/>
+              <w:rPr>
+                <w:rFonts w:ascii="Arial" w:hAnsi="Arial" w:cs="Arial"/>
+                <w:sz w:val="24"/>
+                <w:szCs w:val="24"/>
+              </w:rPr>
+            </w:pPr>
+            <w:r>
+              <w:rPr>
+                <w:rFonts w:ascii="Arial" w:hAnsi="Arial" w:cs="Arial"/>
+                <w:sz w:val="24"/>
+                <w:szCs w:val="24"/>
+              </w:rPr>
+              <w:t>050</w:t>
+            </w:r>
+          </w:p>
+        </w:tc>
+        <w:tc>
+          <w:tcPr>
+            <w:tcW w:w="1242" w:type="dxa"/>
+          </w:tcPr>
+          <w:p>
+            <w:pPr>
+              <w:pStyle w:val="SemEspaamento"/>
+              <w:rPr>
+                <w:rFonts w:ascii="Arial" w:hAnsi="Arial" w:cs="Arial"/>
+                <w:sz w:val="24"/>
+                <w:szCs w:val="24"/>
+              </w:rPr>
+            </w:pPr>
+            <w:r>
+              <w:rPr>
+                <w:rFonts w:ascii="Arial" w:hAnsi="Arial" w:cs="Arial"/>
+                <w:sz w:val="24"/>
+                <w:szCs w:val="24"/>
+              </w:rPr>
+              <w:t>00</w:t>
+            </w:r>
+            <w:r>
+              <w:rPr>
+                <w:rFonts w:ascii="Arial" w:hAnsi="Arial" w:cs="Arial"/>
+                <w:sz w:val="24"/>
+                <w:szCs w:val="24"/>
+              </w:rPr>
+              <w:t>7-056</w:t>
+            </w:r>
+          </w:p>
+        </w:tc>
+        <w:tc>
+          <w:tcPr>
+            <w:tcW w:w="1110" w:type="dxa"/>
+          </w:tcPr>
+          <w:p>
+            <w:pPr>
+              <w:pStyle w:val="SemEspaamento"/>
+              <w:rPr>
+                <w:rFonts w:ascii="Arial" w:hAnsi="Arial" w:cs="Arial"/>
+                <w:sz w:val="24"/>
+                <w:szCs w:val="24"/>
+              </w:rPr>
+            </w:pPr>
+            <w:r>
+              <w:rPr>
+                <w:rFonts w:ascii="Arial" w:hAnsi="Arial" w:cs="Arial"/>
+                <w:sz w:val="24"/>
+                <w:szCs w:val="24"/>
+              </w:rPr>
+              <w:t>A</w:t>
+            </w:r>
+          </w:p>
+        </w:tc>
+        <w:tc>
+          <w:tcPr>
+            <w:tcW w:w="2143" w:type="dxa"/>
+          </w:tcPr>
+          <w:p>
+            <w:pPr>
+              <w:pStyle w:val="SemEspaamento"/>
+              <w:rPr>
+                <w:rFonts w:ascii="Arial" w:hAnsi="Arial" w:cs="Arial"/>
+                <w:sz w:val="24"/>
+                <w:szCs w:val="24"/>
+              </w:rPr>
+            </w:pPr>
+            <w:r>
+              <w:rPr>
+                <w:rFonts w:ascii="Arial" w:hAnsi="Arial" w:cs="Arial"/>
+                <w:sz w:val="24"/>
+                <w:szCs w:val="24"/>
+              </w:rPr>
+              <w:t xml:space="preserve">Indica o nome do evento cadastrado </w:t>
+            </w:r>
+          </w:p>
+        </w:tc>
+      </w:tr>
+      <w:tr>
+        <w:tc>
+          <w:tcPr>
+            <w:tcW w:w="1241" w:type="dxa"/>
+          </w:tcPr>
+          <w:p>
+            <w:pPr>
+              <w:pStyle w:val="SemEspaamento"/>
+              <w:rPr>
+                <w:rFonts w:ascii="Arial" w:hAnsi="Arial" w:cs="Arial"/>
+                <w:sz w:val="24"/>
+                <w:szCs w:val="24"/>
+              </w:rPr>
+            </w:pPr>
+            <w:r>
+              <w:rPr>
+                <w:rFonts w:ascii="Arial" w:hAnsi="Arial" w:cs="Arial"/>
+                <w:sz w:val="24"/>
+                <w:szCs w:val="24"/>
+              </w:rPr>
+              <w:t>3</w:t>
+            </w:r>
+          </w:p>
+        </w:tc>
+        <w:tc>
+          <w:tcPr>
+            <w:tcW w:w="2151" w:type="dxa"/>
+          </w:tcPr>
+          <w:p>
+            <w:pPr>
+              <w:pStyle w:val="SemEspaamento"/>
+              <w:rPr>
+                <w:rFonts w:ascii="Arial" w:hAnsi="Arial" w:cs="Arial"/>
+                <w:sz w:val="24"/>
+                <w:szCs w:val="24"/>
+              </w:rPr>
+            </w:pPr>
+            <w:r>
+              <w:rPr>
+                <w:rFonts w:ascii="Arial" w:hAnsi="Arial" w:cs="Arial"/>
+                <w:sz w:val="24"/>
+                <w:szCs w:val="24"/>
+              </w:rPr>
+              <w:t>Tipo de arquivo</w:t>
+            </w:r>
+          </w:p>
+        </w:tc>
+        <w:tc>
+          <w:tcPr>
+            <w:tcW w:w="1322" w:type="dxa"/>
+          </w:tcPr>
+          <w:p>
+            <w:pPr>
+              <w:pStyle w:val="SemEspaamento"/>
+              <w:rPr>
+                <w:rFonts w:ascii="Arial" w:hAnsi="Arial" w:cs="Arial"/>
+                <w:sz w:val="24"/>
+                <w:szCs w:val="24"/>
+              </w:rPr>
+            </w:pPr>
+            <w:r>
+              <w:rPr>
+                <w:rFonts w:ascii="Arial" w:hAnsi="Arial" w:cs="Arial"/>
+                <w:sz w:val="24"/>
+                <w:szCs w:val="24"/>
+              </w:rPr>
+              <w:t>005</w:t>
+            </w:r>
+          </w:p>
+        </w:tc>
+        <w:tc>
+          <w:tcPr>
+            <w:tcW w:w="1242" w:type="dxa"/>
+          </w:tcPr>
+          <w:p>
+            <w:pPr>
+              <w:pStyle w:val="SemEspaamento"/>
+              <w:rPr>
+                <w:rFonts w:ascii="Arial" w:hAnsi="Arial" w:cs="Arial"/>
+                <w:sz w:val="24"/>
+                <w:szCs w:val="24"/>
+              </w:rPr>
+            </w:pPr>
+            <w:r>
+              <w:rPr>
+                <w:rFonts w:ascii="Arial" w:hAnsi="Arial" w:cs="Arial"/>
+                <w:sz w:val="24"/>
+                <w:szCs w:val="24"/>
+              </w:rPr>
+              <w:t>057-061</w:t>
+            </w:r>
+          </w:p>
+        </w:tc>
+        <w:tc>
+          <w:tcPr>
+            <w:tcW w:w="1110" w:type="dxa"/>
+          </w:tcPr>
+          <w:p>
+            <w:pPr>
+              <w:pStyle w:val="SemEspaamento"/>
+              <w:rPr>
+                <w:rFonts w:ascii="Arial" w:hAnsi="Arial" w:cs="Arial"/>
+                <w:sz w:val="24"/>
+                <w:szCs w:val="24"/>
+              </w:rPr>
+            </w:pPr>
+            <w:r>
+              <w:rPr>
+                <w:rFonts w:ascii="Arial" w:hAnsi="Arial" w:cs="Arial"/>
+                <w:sz w:val="24"/>
+                <w:szCs w:val="24"/>
+              </w:rPr>
+              <w:t>A</w:t>
+            </w:r>
+          </w:p>
+        </w:tc>
+        <w:tc>
+          <w:tcPr>
+            <w:tcW w:w="2143" w:type="dxa"/>
+          </w:tcPr>
+          <w:p>
+            <w:pPr>
+              <w:pStyle w:val="SemEspaamento"/>
+              <w:rPr>
+                <w:rFonts w:ascii="Arial" w:hAnsi="Arial" w:cs="Arial"/>
+                <w:sz w:val="24"/>
+                <w:szCs w:val="24"/>
+              </w:rPr>
+            </w:pPr>
+            <w:r>
+              <w:rPr>
+                <w:rFonts w:ascii="Arial" w:hAnsi="Arial" w:cs="Arial"/>
+                <w:sz w:val="24"/>
+                <w:szCs w:val="24"/>
+              </w:rPr>
+              <w:t>Arquivo: “LOCAL</w:t>
+            </w:r>
+            <w:r>
+              <w:rPr>
+                <w:rFonts w:ascii="Arial" w:hAnsi="Arial" w:cs="Arial"/>
+                <w:sz w:val="24"/>
+                <w:szCs w:val="24"/>
+              </w:rPr>
+              <w:t>”</w:t>
+            </w:r>
+          </w:p>
+        </w:tc>
+      </w:tr>
+      <w:tr>
+        <w:tc>
+          <w:tcPr>
+            <w:tcW w:w="1241" w:type="dxa"/>
+          </w:tcPr>
+          <w:p>
+            <w:pPr>
+              <w:pStyle w:val="SemEspaamento"/>
+              <w:rPr>
+                <w:rFonts w:ascii="Arial" w:hAnsi="Arial" w:cs="Arial"/>
+                <w:sz w:val="24"/>
+                <w:szCs w:val="24"/>
+              </w:rPr>
+            </w:pPr>
+            <w:r>
+              <w:rPr>
+                <w:rFonts w:ascii="Arial" w:hAnsi="Arial" w:cs="Arial"/>
+                <w:sz w:val="24"/>
+                <w:szCs w:val="24"/>
+              </w:rPr>
+              <w:t>4</w:t>
+            </w:r>
+          </w:p>
+        </w:tc>
+        <w:tc>
+          <w:tcPr>
+            <w:tcW w:w="2151" w:type="dxa"/>
+          </w:tcPr>
+          <w:p>
+            <w:pPr>
+              <w:pStyle w:val="SemEspaamento"/>
+              <w:rPr>
+                <w:rFonts w:ascii="Arial" w:hAnsi="Arial" w:cs="Arial"/>
+                <w:sz w:val="24"/>
+                <w:szCs w:val="24"/>
+              </w:rPr>
+            </w:pPr>
+            <w:r>
+              <w:rPr>
+                <w:rFonts w:ascii="Arial" w:hAnsi="Arial" w:cs="Arial"/>
+                <w:sz w:val="24"/>
+                <w:szCs w:val="24"/>
+              </w:rPr>
+              <w:t>Local</w:t>
+            </w:r>
+          </w:p>
+        </w:tc>
+        <w:tc>
+          <w:tcPr>
+            <w:tcW w:w="1322" w:type="dxa"/>
+          </w:tcPr>
+          <w:p>
+            <w:pPr>
+              <w:pStyle w:val="SemEspaamento"/>
+              <w:rPr>
+                <w:rFonts w:ascii="Arial" w:hAnsi="Arial" w:cs="Arial"/>
+                <w:sz w:val="24"/>
+                <w:szCs w:val="24"/>
+              </w:rPr>
+            </w:pPr>
+            <w:r>
+              <w:rPr>
+                <w:rFonts w:ascii="Arial" w:hAnsi="Arial" w:cs="Arial"/>
+                <w:sz w:val="24"/>
+                <w:szCs w:val="24"/>
+              </w:rPr>
+              <w:t>020</w:t>
+            </w:r>
+          </w:p>
+        </w:tc>
+        <w:tc>
+          <w:tcPr>
+            <w:tcW w:w="1242" w:type="dxa"/>
+          </w:tcPr>
+          <w:p>
+            <w:pPr>
+              <w:pStyle w:val="SemEspaamento"/>
+              <w:rPr>
+                <w:rFonts w:ascii="Arial" w:hAnsi="Arial" w:cs="Arial"/>
+                <w:sz w:val="24"/>
+                <w:szCs w:val="24"/>
+              </w:rPr>
+            </w:pPr>
+            <w:r>
+              <w:rPr>
+                <w:rFonts w:ascii="Arial" w:hAnsi="Arial" w:cs="Arial"/>
+                <w:sz w:val="24"/>
+                <w:szCs w:val="24"/>
+              </w:rPr>
+              <w:t>062-081</w:t>
+            </w:r>
+          </w:p>
+        </w:tc>
+        <w:tc>
+          <w:tcPr>
+            <w:tcW w:w="1110" w:type="dxa"/>
+          </w:tcPr>
+          <w:p>
+            <w:pPr>
+              <w:pStyle w:val="SemEspaamento"/>
+              <w:rPr>
+                <w:rFonts w:ascii="Arial" w:hAnsi="Arial" w:cs="Arial"/>
+                <w:sz w:val="24"/>
+                <w:szCs w:val="24"/>
+              </w:rPr>
+            </w:pPr>
+            <w:r>
+              <w:rPr>
+                <w:rFonts w:ascii="Arial" w:hAnsi="Arial" w:cs="Arial"/>
+                <w:sz w:val="24"/>
+                <w:szCs w:val="24"/>
+              </w:rPr>
+              <w:t>A</w:t>
+            </w:r>
+          </w:p>
+        </w:tc>
+        <w:tc>
+          <w:tcPr>
+            <w:tcW w:w="2143" w:type="dxa"/>
+          </w:tcPr>
+          <w:p>
+            <w:pPr>
+              <w:pStyle w:val="SemEspaamento"/>
+              <w:rPr>
+                <w:rFonts w:ascii="Arial" w:hAnsi="Arial" w:cs="Arial"/>
+                <w:sz w:val="24"/>
+                <w:szCs w:val="24"/>
+              </w:rPr>
+            </w:pPr>
+            <w:r>
+              <w:rPr>
+                <w:rFonts w:ascii="Arial" w:hAnsi="Arial" w:cs="Arial"/>
+                <w:sz w:val="24"/>
+                <w:szCs w:val="24"/>
+              </w:rPr>
+              <w:t>Endereço completo do evento</w:t>
+            </w:r>
+          </w:p>
+        </w:tc>
+      </w:tr>
+      <w:tr>
+        <w:tc>
+          <w:tcPr>
+            <w:tcW w:w="1241" w:type="dxa"/>
+          </w:tcPr>
+          <w:p>
+            <w:pPr>
+              <w:pStyle w:val="SemEspaamento"/>
+              <w:rPr>
+                <w:rFonts w:ascii="Arial" w:hAnsi="Arial" w:cs="Arial"/>
+                <w:sz w:val="24"/>
+                <w:szCs w:val="24"/>
+              </w:rPr>
+            </w:pPr>
+            <w:r>
+              <w:rPr>
+                <w:rFonts w:ascii="Arial" w:hAnsi="Arial" w:cs="Arial"/>
+                <w:sz w:val="24"/>
+                <w:szCs w:val="24"/>
+              </w:rPr>
+              <w:t>5</w:t>
+            </w:r>
+          </w:p>
+        </w:tc>
+        <w:tc>
+          <w:tcPr>
+            <w:tcW w:w="2151" w:type="dxa"/>
+          </w:tcPr>
+          <w:p>
+            <w:pPr>
+              <w:pStyle w:val="SemEspaamento"/>
+              <w:rPr>
+                <w:rFonts w:ascii="Arial" w:hAnsi="Arial" w:cs="Arial"/>
+                <w:sz w:val="24"/>
+                <w:szCs w:val="24"/>
+              </w:rPr>
+            </w:pPr>
+            <w:r>
+              <w:rPr>
+                <w:rFonts w:ascii="Arial" w:hAnsi="Arial" w:cs="Arial"/>
+                <w:sz w:val="24"/>
+                <w:szCs w:val="24"/>
+              </w:rPr>
+              <w:t>Data/hora  do evento</w:t>
+            </w:r>
+          </w:p>
+        </w:tc>
+        <w:tc>
+          <w:tcPr>
+            <w:tcW w:w="1322" w:type="dxa"/>
+          </w:tcPr>
+          <w:p>
+            <w:pPr>
+              <w:pStyle w:val="SemEspaamento"/>
+              <w:rPr>
+                <w:rFonts w:ascii="Arial" w:hAnsi="Arial" w:cs="Arial"/>
+                <w:sz w:val="24"/>
+                <w:szCs w:val="24"/>
+              </w:rPr>
+            </w:pPr>
+            <w:r>
+              <w:rPr>
+                <w:rFonts w:ascii="Arial" w:hAnsi="Arial" w:cs="Arial"/>
+                <w:sz w:val="24"/>
+                <w:szCs w:val="24"/>
+              </w:rPr>
+              <w:t>019</w:t>
+            </w:r>
+          </w:p>
+        </w:tc>
+        <w:tc>
+          <w:tcPr>
+            <w:tcW w:w="1242" w:type="dxa"/>
+          </w:tcPr>
+          <w:p>
+            <w:pPr>
+              <w:pStyle w:val="SemEspaamento"/>
+              <w:rPr>
+                <w:rFonts w:ascii="Arial" w:hAnsi="Arial" w:cs="Arial"/>
+                <w:sz w:val="24"/>
+                <w:szCs w:val="24"/>
+              </w:rPr>
+            </w:pPr>
+            <w:r>
+              <w:rPr>
+                <w:rFonts w:ascii="Arial" w:hAnsi="Arial" w:cs="Arial"/>
+                <w:sz w:val="24"/>
+                <w:szCs w:val="24"/>
+              </w:rPr>
+              <w:t>082-100</w:t>
+            </w:r>
+          </w:p>
+        </w:tc>
+        <w:tc>
+          <w:tcPr>
+            <w:tcW w:w="1110" w:type="dxa"/>
+          </w:tcPr>
+          <w:p>
+            <w:pPr>
+              <w:pStyle w:val="SemEspaamento"/>
+              <w:rPr>
+                <w:rFonts w:ascii="Arial" w:hAnsi="Arial" w:cs="Arial"/>
+                <w:sz w:val="24"/>
+                <w:szCs w:val="24"/>
+              </w:rPr>
+            </w:pPr>
+            <w:r>
+              <w:rPr>
+                <w:rFonts w:ascii="Arial" w:hAnsi="Arial" w:cs="Arial"/>
+                <w:sz w:val="24"/>
+                <w:szCs w:val="24"/>
+              </w:rPr>
+              <w:t>A</w:t>
+            </w:r>
+          </w:p>
+        </w:tc>
+        <w:tc>
+          <w:tcPr>
+            <w:tcW w:w="2143" w:type="dxa"/>
+          </w:tcPr>
+          <w:p>
+            <w:pPr>
+              <w:pStyle w:val="SemEspaamento"/>
+              <w:rPr>
+                <w:rFonts w:ascii="Arial" w:hAnsi="Arial" w:cs="Arial"/>
+                <w:sz w:val="24"/>
+                <w:szCs w:val="24"/>
+              </w:rPr>
+            </w:pPr>
+            <w:r>
+              <w:rPr>
+                <w:rFonts w:ascii="Arial" w:hAnsi="Arial" w:cs="Arial"/>
+                <w:sz w:val="24"/>
+                <w:szCs w:val="24"/>
+              </w:rPr>
+              <w:t>Data e hora do evento, no formato “</w:t>
+            </w:r>
+            <w:proofErr w:type="spellStart"/>
+            <w:r>
+              <w:rPr>
+                <w:rFonts w:ascii="Arial" w:hAnsi="Arial" w:cs="Arial"/>
+                <w:sz w:val="24"/>
+                <w:szCs w:val="24"/>
+              </w:rPr>
+              <w:t>dd</w:t>
+            </w:r>
+            <w:proofErr w:type="spellEnd"/>
+            <w:r>
+              <w:rPr>
+                <w:rFonts w:ascii="Arial" w:hAnsi="Arial" w:cs="Arial"/>
+                <w:sz w:val="24"/>
+                <w:szCs w:val="24"/>
+              </w:rPr>
+              <w:t>-MM-</w:t>
+            </w:r>
+            <w:proofErr w:type="spellStart"/>
+            <w:r>
+              <w:rPr>
+                <w:rFonts w:ascii="Arial" w:hAnsi="Arial" w:cs="Arial"/>
+                <w:sz w:val="24"/>
+                <w:szCs w:val="24"/>
+              </w:rPr>
+              <w:t>yyyy</w:t>
+            </w:r>
+            <w:proofErr w:type="spellEnd"/>
+            <w:r>
+              <w:rPr>
+                <w:rFonts w:ascii="Arial" w:hAnsi="Arial" w:cs="Arial"/>
+                <w:sz w:val="24"/>
+                <w:szCs w:val="24"/>
+              </w:rPr>
+              <w:t xml:space="preserve"> </w:t>
+            </w:r>
+            <w:proofErr w:type="spellStart"/>
+            <w:r>
+              <w:rPr>
+                <w:rFonts w:ascii="Arial" w:hAnsi="Arial" w:cs="Arial"/>
+                <w:sz w:val="24"/>
+                <w:szCs w:val="24"/>
+              </w:rPr>
+              <w:t>HH:mm:ss</w:t>
+            </w:r>
+            <w:proofErr w:type="spellEnd"/>
+            <w:r>
+              <w:rPr>
+                <w:rFonts w:ascii="Arial" w:hAnsi="Arial" w:cs="Arial"/>
+                <w:sz w:val="24"/>
+                <w:szCs w:val="24"/>
+              </w:rPr>
+              <w:t>”</w:t>
+            </w:r>
+          </w:p>
+        </w:tc>
+      </w:tr>
+      <w:tr>
+        <w:tc>
+          <w:tcPr>
+            <w:tcW w:w="1241" w:type="dxa"/>
+          </w:tcPr>
+          <w:p>
+            <w:pPr>
+              <w:pStyle w:val="SemEspaamento"/>
+              <w:rPr>
+                <w:rFonts w:ascii="Arial" w:hAnsi="Arial" w:cs="Arial"/>
+                <w:sz w:val="24"/>
+                <w:szCs w:val="24"/>
+              </w:rPr>
+            </w:pPr>
+            <w:r>
+              <w:rPr>
+                <w:rFonts w:ascii="Arial" w:hAnsi="Arial" w:cs="Arial"/>
+                <w:sz w:val="24"/>
+                <w:szCs w:val="24"/>
+              </w:rPr>
+              <w:t>6</w:t>
+            </w:r>
+          </w:p>
+        </w:tc>
+        <w:tc>
+          <w:tcPr>
+            <w:tcW w:w="2151" w:type="dxa"/>
+          </w:tcPr>
+          <w:p>
+            <w:pPr>
+              <w:pStyle w:val="SemEspaamento"/>
+              <w:rPr>
+                <w:rFonts w:ascii="Arial" w:hAnsi="Arial" w:cs="Arial"/>
+                <w:sz w:val="24"/>
+                <w:szCs w:val="24"/>
+              </w:rPr>
+            </w:pPr>
+            <w:r>
+              <w:rPr>
+                <w:rFonts w:ascii="Arial" w:hAnsi="Arial" w:cs="Arial"/>
+                <w:sz w:val="24"/>
+                <w:szCs w:val="24"/>
+              </w:rPr>
+              <w:t>Tipo de arquivo</w:t>
+            </w:r>
+          </w:p>
+        </w:tc>
+        <w:tc>
+          <w:tcPr>
+            <w:tcW w:w="1322" w:type="dxa"/>
+          </w:tcPr>
+          <w:p>
+            <w:pPr>
+              <w:pStyle w:val="SemEspaamento"/>
+              <w:rPr>
+                <w:rFonts w:ascii="Arial" w:hAnsi="Arial" w:cs="Arial"/>
+                <w:sz w:val="24"/>
+                <w:szCs w:val="24"/>
+              </w:rPr>
+            </w:pPr>
+            <w:r>
+              <w:rPr>
+                <w:rFonts w:ascii="Arial" w:hAnsi="Arial" w:cs="Arial"/>
+                <w:sz w:val="24"/>
+                <w:szCs w:val="24"/>
+              </w:rPr>
+              <w:t>009</w:t>
+            </w:r>
+          </w:p>
+        </w:tc>
+        <w:tc>
+          <w:tcPr>
+            <w:tcW w:w="1242" w:type="dxa"/>
+          </w:tcPr>
+          <w:p>
+            <w:pPr>
+              <w:pStyle w:val="SemEspaamento"/>
+              <w:rPr>
+                <w:rFonts w:ascii="Arial" w:hAnsi="Arial" w:cs="Arial"/>
+                <w:sz w:val="24"/>
+                <w:szCs w:val="24"/>
+              </w:rPr>
+            </w:pPr>
+            <w:r>
+              <w:rPr>
+                <w:rFonts w:ascii="Arial" w:hAnsi="Arial" w:cs="Arial"/>
+                <w:sz w:val="24"/>
+                <w:szCs w:val="24"/>
+              </w:rPr>
+              <w:t>101-109</w:t>
+            </w:r>
+          </w:p>
+        </w:tc>
+        <w:tc>
+          <w:tcPr>
+            <w:tcW w:w="1110" w:type="dxa"/>
+          </w:tcPr>
+          <w:p>
+            <w:pPr>
+              <w:pStyle w:val="SemEspaamento"/>
+              <w:rPr>
+                <w:rFonts w:ascii="Arial" w:hAnsi="Arial" w:cs="Arial"/>
+                <w:sz w:val="24"/>
+                <w:szCs w:val="24"/>
+              </w:rPr>
+            </w:pPr>
+            <w:r>
+              <w:rPr>
+                <w:rFonts w:ascii="Arial" w:hAnsi="Arial" w:cs="Arial"/>
+                <w:sz w:val="24"/>
+                <w:szCs w:val="24"/>
+              </w:rPr>
+              <w:t>A</w:t>
+            </w:r>
+          </w:p>
+        </w:tc>
+        <w:tc>
+          <w:tcPr>
+            <w:tcW w:w="2143" w:type="dxa"/>
+          </w:tcPr>
+          <w:p>
+            <w:pPr>
+              <w:pStyle w:val="SemEspaamento"/>
+              <w:rPr>
+                <w:rFonts w:ascii="Arial" w:hAnsi="Arial" w:cs="Arial"/>
+                <w:sz w:val="24"/>
+                <w:szCs w:val="24"/>
+              </w:rPr>
+            </w:pPr>
+            <w:r>
+              <w:rPr>
+                <w:rFonts w:ascii="Arial" w:hAnsi="Arial" w:cs="Arial"/>
+                <w:sz w:val="24"/>
+                <w:szCs w:val="24"/>
+              </w:rPr>
+              <w:t>Arquivo</w:t>
+            </w:r>
+            <w:r>
+              <w:rPr>
+                <w:rFonts w:ascii="Arial" w:hAnsi="Arial" w:cs="Arial"/>
+                <w:sz w:val="24"/>
+                <w:szCs w:val="24"/>
+              </w:rPr>
+              <w:t>: “DESCRIÇÃO</w:t>
+            </w:r>
+            <w:r>
+              <w:rPr>
+                <w:rFonts w:ascii="Arial" w:hAnsi="Arial" w:cs="Arial"/>
+                <w:sz w:val="24"/>
+                <w:szCs w:val="24"/>
+              </w:rPr>
+              <w:t>”</w:t>
+            </w:r>
+          </w:p>
+        </w:tc>
+      </w:tr>
+      <w:tr>
+        <w:tc>
+          <w:tcPr>
+            <w:tcW w:w="1241" w:type="dxa"/>
+          </w:tcPr>
+          <w:p>
+            <w:pPr>
+              <w:pStyle w:val="SemEspaamento"/>
+              <w:rPr>
+                <w:rFonts w:ascii="Arial" w:hAnsi="Arial" w:cs="Arial"/>
+                <w:sz w:val="24"/>
+                <w:szCs w:val="24"/>
+              </w:rPr>
+            </w:pPr>
+            <w:r>
+              <w:rPr>
+                <w:rFonts w:ascii="Arial" w:hAnsi="Arial" w:cs="Arial"/>
+                <w:sz w:val="24"/>
+                <w:szCs w:val="24"/>
+              </w:rPr>
+              <w:t>7</w:t>
+            </w:r>
+          </w:p>
+        </w:tc>
+        <w:tc>
+          <w:tcPr>
+            <w:tcW w:w="2151" w:type="dxa"/>
+          </w:tcPr>
+          <w:p>
+            <w:pPr>
+              <w:pStyle w:val="SemEspaamento"/>
+              <w:rPr>
+                <w:rFonts w:ascii="Arial" w:hAnsi="Arial" w:cs="Arial"/>
+                <w:sz w:val="24"/>
+                <w:szCs w:val="24"/>
+              </w:rPr>
+            </w:pPr>
+            <w:r>
+              <w:rPr>
+                <w:rFonts w:ascii="Arial" w:hAnsi="Arial" w:cs="Arial"/>
+                <w:sz w:val="24"/>
+                <w:szCs w:val="24"/>
+              </w:rPr>
+              <w:t>Descrição/agenda do evento</w:t>
+            </w:r>
+          </w:p>
+        </w:tc>
+        <w:tc>
+          <w:tcPr>
+            <w:tcW w:w="1322" w:type="dxa"/>
+          </w:tcPr>
+          <w:p>
+            <w:pPr>
+              <w:pStyle w:val="SemEspaamento"/>
+              <w:rPr>
+                <w:rFonts w:ascii="Arial" w:hAnsi="Arial" w:cs="Arial"/>
+                <w:sz w:val="24"/>
+                <w:szCs w:val="24"/>
+              </w:rPr>
+            </w:pPr>
+            <w:r>
+              <w:rPr>
+                <w:rFonts w:ascii="Arial" w:hAnsi="Arial" w:cs="Arial"/>
+                <w:sz w:val="24"/>
+                <w:szCs w:val="24"/>
+              </w:rPr>
+              <w:t>200</w:t>
+            </w:r>
+          </w:p>
+        </w:tc>
+        <w:tc>
+          <w:tcPr>
+            <w:tcW w:w="1242" w:type="dxa"/>
+          </w:tcPr>
+          <w:p>
+            <w:pPr>
+              <w:pStyle w:val="SemEspaamento"/>
+              <w:rPr>
+                <w:rFonts w:ascii="Arial" w:hAnsi="Arial" w:cs="Arial"/>
+                <w:sz w:val="24"/>
+                <w:szCs w:val="24"/>
+              </w:rPr>
+            </w:pPr>
+            <w:r>
+              <w:rPr>
+                <w:rFonts w:ascii="Arial" w:hAnsi="Arial" w:cs="Arial"/>
+                <w:sz w:val="24"/>
+                <w:szCs w:val="24"/>
+              </w:rPr>
+              <w:t>110-309</w:t>
+            </w:r>
+          </w:p>
+        </w:tc>
+        <w:tc>
+          <w:tcPr>
+            <w:tcW w:w="1110" w:type="dxa"/>
+          </w:tcPr>
+          <w:p>
+            <w:pPr>
+              <w:pStyle w:val="SemEspaamento"/>
+              <w:rPr>
+                <w:rFonts w:ascii="Arial" w:hAnsi="Arial" w:cs="Arial"/>
+                <w:sz w:val="24"/>
+                <w:szCs w:val="24"/>
+              </w:rPr>
+            </w:pPr>
+            <w:r>
+              <w:rPr>
+                <w:rFonts w:ascii="Arial" w:hAnsi="Arial" w:cs="Arial"/>
+                <w:sz w:val="24"/>
+                <w:szCs w:val="24"/>
+              </w:rPr>
+              <w:t>A</w:t>
+            </w:r>
+          </w:p>
+        </w:tc>
+        <w:tc>
+          <w:tcPr>
+            <w:tcW w:w="2143" w:type="dxa"/>
+          </w:tcPr>
+          <w:p>
+            <w:pPr>
+              <w:pStyle w:val="SemEspaamento"/>
+              <w:rPr>
+                <w:rFonts w:ascii="Arial" w:hAnsi="Arial" w:cs="Arial"/>
+                <w:sz w:val="24"/>
+                <w:szCs w:val="24"/>
+              </w:rPr>
+            </w:pPr>
+            <w:r>
+              <w:rPr>
+                <w:rFonts w:ascii="Arial" w:hAnsi="Arial" w:cs="Arial"/>
+                <w:sz w:val="24"/>
+                <w:szCs w:val="24"/>
+              </w:rPr>
+              <w:t>Descrição com a agenda completa do evento</w:t>
+            </w:r>
+          </w:p>
+        </w:tc>
+      </w:tr>
+    </w:tbl>
+    <w:p>
+      <w:pPr>
+        <w:pStyle w:val="SemEspaamento"/>
+        <w:rPr>
+          <w:rFonts w:ascii="Arial" w:hAnsi="Arial" w:cs="Arial"/>
+          <w:sz w:val="24"/>
+          <w:szCs w:val="24"/>
+        </w:rPr>
+      </w:pPr>
+    </w:p>
+    <w:p>
+      <w:pPr>
+        <w:pStyle w:val="SemEspaamento"/>
+        <w:rPr>
+          <w:rFonts w:ascii="Arial" w:hAnsi="Arial" w:cs="Arial"/>
+          <w:sz w:val="24"/>
+          <w:szCs w:val="24"/>
+        </w:rPr>
+      </w:pPr>
+    </w:p>
+    <w:p>
+      <w:pPr>
+        <w:pStyle w:val="SemEspaamento"/>
+        <w:rPr>
+          <w:rFonts w:ascii="Arial" w:hAnsi="Arial" w:cs="Arial"/>
+          <w:sz w:val="24"/>
+          <w:szCs w:val="24"/>
+        </w:rPr>
+      </w:pPr>
+    </w:p>
+    <w:p>
+      <w:pPr>
+        <w:pStyle w:val="SemEspaamento"/>
+        <w:rPr>
+          <w:rFonts w:ascii="Arial" w:hAnsi="Arial" w:cs="Arial"/>
+          <w:sz w:val="24"/>
+          <w:szCs w:val="24"/>
+        </w:rPr>
+      </w:pPr>
+      <w:r>
+        <w:rPr>
+          <w:rFonts w:ascii="Arial" w:hAnsi="Arial" w:cs="Arial"/>
+          <w:sz w:val="24"/>
+          <w:szCs w:val="24"/>
+        </w:rPr>
+        <w:t>3</w:t>
+      </w:r>
+      <w:r>
+        <w:rPr>
+          <w:rFonts w:ascii="Arial" w:hAnsi="Arial" w:cs="Arial"/>
+          <w:sz w:val="24"/>
+          <w:szCs w:val="24"/>
+        </w:rPr>
+        <w:t>.</w:t>
+      </w:r>
+      <w:r>
+        <w:rPr>
+          <w:rFonts w:ascii="Arial" w:hAnsi="Arial" w:cs="Arial"/>
+          <w:sz w:val="24"/>
+          <w:szCs w:val="24"/>
+        </w:rPr>
+        <w:t>Corpo</w:t>
+      </w:r>
+      <w:r>
+        <w:rPr>
+          <w:rFonts w:ascii="Arial" w:hAnsi="Arial" w:cs="Arial"/>
+          <w:sz w:val="24"/>
+          <w:szCs w:val="24"/>
+        </w:rPr>
+        <w:t>-ListaParticipantes</w:t>
+      </w:r>
+      <w:r>
+        <w:rPr>
+          <w:rFonts w:ascii="Arial" w:hAnsi="Arial" w:cs="Arial"/>
+          <w:sz w:val="24"/>
+          <w:szCs w:val="24"/>
+        </w:rPr>
+        <w:t xml:space="preserve"> (Registro de dados)</w:t>
+      </w:r>
+    </w:p>
+    <w:p>
+      <w:pPr>
+        <w:pStyle w:val="SemEspaamento"/>
+        <w:rPr>
+          <w:rFonts w:ascii="Arial" w:hAnsi="Arial" w:cs="Arial"/>
+          <w:sz w:val="24"/>
+          <w:szCs w:val="24"/>
+        </w:rPr>
+      </w:pPr>
+      <w:r>
+        <w:rPr>
+          <w:rFonts w:ascii="Arial" w:hAnsi="Arial" w:cs="Arial"/>
+          <w:sz w:val="24"/>
+          <w:szCs w:val="24"/>
+        </w:rPr>
+        <w:t xml:space="preserve">Tamanho dos dados úteis: </w:t>
+      </w:r>
+      <w:r>
+        <w:rPr>
+          <w:rFonts w:ascii="Arial" w:hAnsi="Arial" w:cs="Arial"/>
+          <w:sz w:val="24"/>
+          <w:szCs w:val="24"/>
+        </w:rPr>
+        <w:t>69</w:t>
+      </w:r>
+      <w:bookmarkStart w:id="0" w:name="_GoBack"/>
+      <w:bookmarkEnd w:id="0"/>
     </w:p>
     <w:p>
       <w:pPr>
@@ -1870,7 +2737,15 @@
                 <w:sz w:val="24"/>
                 <w:szCs w:val="24"/>
               </w:rPr>
-              <w:t>”01”</w:t>
+              <w:t>”02</w:t>
+            </w:r>
+            <w:r>
+              <w:rPr>
+                <w:rFonts w:ascii="Arial" w:hAnsi="Arial" w:cs="Arial"/>
+                <w:sz w:val="24"/>
+                <w:szCs w:val="24"/>
+              </w:rPr>
+              <w:t>”</w:t>
             </w:r>
           </w:p>
         </w:tc>
@@ -1918,7 +2793,7 @@
                 <w:sz w:val="24"/>
                 <w:szCs w:val="24"/>
               </w:rPr>
-              <w:t xml:space="preserve">Nome do participante  </w:t>
+              <w:t>Tipo de arquivo</w:t>
             </w:r>
           </w:p>
         </w:tc>
@@ -1941,7 +2816,7 @@
                 <w:sz w:val="24"/>
                 <w:szCs w:val="24"/>
               </w:rPr>
-              <w:t>050</w:t>
+              <w:t>005</w:t>
             </w:r>
           </w:p>
         </w:tc>
@@ -1964,7 +2839,7 @@
                 <w:sz w:val="24"/>
                 <w:szCs w:val="24"/>
               </w:rPr>
-              <w:t>003-052</w:t>
+              <w:t>003-007</w:t>
             </w:r>
           </w:p>
         </w:tc>
@@ -2010,7 +2885,23 @@
                 <w:sz w:val="24"/>
                 <w:szCs w:val="24"/>
               </w:rPr>
-              <w:t xml:space="preserve">Nome completo do participante </w:t>
+              <w:t>Arquivo: “</w:t>
+            </w:r>
+            <w:r>
+              <w:rPr>
+                <w:rFonts w:ascii="Arial" w:hAnsi="Arial" w:cs="Arial"/>
+                <w:sz w:val="24"/>
+                <w:szCs w:val="24"/>
+              </w:rPr>
+              <w:t>LISTA</w:t>
+            </w:r>
+            <w:r>
+              <w:rPr>
+                <w:rFonts w:ascii="Arial" w:hAnsi="Arial" w:cs="Arial"/>
+                <w:sz w:val="24"/>
+                <w:szCs w:val="24"/>
+              </w:rPr>
+              <w:t>”</w:t>
             </w:r>
           </w:p>
         </w:tc>
@@ -2058,6 +2949,146 @@
                 <w:sz w:val="24"/>
                 <w:szCs w:val="24"/>
               </w:rPr>
+              <w:t xml:space="preserve">Nome do participante  </w:t>
+            </w:r>
+          </w:p>
+        </w:tc>
+        <w:tc>
+          <w:tcPr>
+            <w:tcW w:w="1405" w:type="dxa"/>
+          </w:tcPr>
+          <w:p>
+            <w:pPr>
+              <w:pStyle w:val="SemEspaamento"/>
+              <w:rPr>
+                <w:rFonts w:ascii="Arial" w:hAnsi="Arial" w:cs="Arial"/>
+                <w:sz w:val="24"/>
+                <w:szCs w:val="24"/>
+              </w:rPr>
+            </w:pPr>
+            <w:r>
+              <w:rPr>
+                <w:rFonts w:ascii="Arial" w:hAnsi="Arial" w:cs="Arial"/>
+                <w:sz w:val="24"/>
+                <w:szCs w:val="24"/>
+              </w:rPr>
+              <w:t>050</w:t>
+            </w:r>
+          </w:p>
+        </w:tc>
+        <w:tc>
+          <w:tcPr>
+            <w:tcW w:w="1395" w:type="dxa"/>
+          </w:tcPr>
+          <w:p>
+            <w:pPr>
+              <w:pStyle w:val="SemEspaamento"/>
+              <w:rPr>
+                <w:rFonts w:ascii="Arial" w:hAnsi="Arial" w:cs="Arial"/>
+                <w:sz w:val="24"/>
+                <w:szCs w:val="24"/>
+              </w:rPr>
+            </w:pPr>
+            <w:r>
+              <w:rPr>
+                <w:rFonts w:ascii="Arial" w:hAnsi="Arial" w:cs="Arial"/>
+                <w:sz w:val="24"/>
+                <w:szCs w:val="24"/>
+              </w:rPr>
+              <w:t>008-057</w:t>
+            </w:r>
+          </w:p>
+        </w:tc>
+        <w:tc>
+          <w:tcPr>
+            <w:tcW w:w="1110" w:type="dxa"/>
+          </w:tcPr>
+          <w:p>
+            <w:pPr>
+              <w:pStyle w:val="SemEspaamento"/>
+              <w:rPr>
+                <w:rFonts w:ascii="Arial" w:hAnsi="Arial" w:cs="Arial"/>
+                <w:sz w:val="24"/>
+                <w:szCs w:val="24"/>
+              </w:rPr>
+            </w:pPr>
+            <w:r>
+              <w:rPr>
+                <w:rFonts w:ascii="Arial" w:hAnsi="Arial" w:cs="Arial"/>
+                <w:sz w:val="24"/>
+                <w:szCs w:val="24"/>
+              </w:rPr>
+              <w:t>A</w:t>
+            </w:r>
+          </w:p>
+        </w:tc>
+        <w:tc>
+          <w:tcPr>
+            <w:tcW w:w="2447" w:type="dxa"/>
+          </w:tcPr>
+          <w:p>
+            <w:pPr>
+              <w:pStyle w:val="SemEspaamento"/>
+              <w:rPr>
+                <w:rFonts w:ascii="Arial" w:hAnsi="Arial" w:cs="Arial"/>
+                <w:sz w:val="24"/>
+                <w:szCs w:val="24"/>
+              </w:rPr>
+            </w:pPr>
+            <w:r>
+              <w:rPr>
+                <w:rFonts w:ascii="Arial" w:hAnsi="Arial" w:cs="Arial"/>
+                <w:sz w:val="24"/>
+                <w:szCs w:val="24"/>
+              </w:rPr>
+              <w:t xml:space="preserve">Nome completo do participante </w:t>
+            </w:r>
+          </w:p>
+        </w:tc>
+      </w:tr>
+      <w:tr>
+        <w:tc>
+          <w:tcPr>
+            <w:tcW w:w="1395" w:type="dxa"/>
+          </w:tcPr>
+          <w:p>
+            <w:pPr>
+              <w:pStyle w:val="SemEspaamento"/>
+              <w:rPr>
+                <w:rFonts w:ascii="Arial" w:hAnsi="Arial" w:cs="Arial"/>
+                <w:sz w:val="24"/>
+                <w:szCs w:val="24"/>
+              </w:rPr>
+            </w:pPr>
+            <w:r>
+              <w:rPr>
+                <w:rFonts w:ascii="Arial" w:hAnsi="Arial" w:cs="Arial"/>
+                <w:sz w:val="24"/>
+                <w:szCs w:val="24"/>
+              </w:rPr>
+              <w:t>4</w:t>
+            </w:r>
+          </w:p>
+        </w:tc>
+        <w:tc>
+          <w:tcPr>
+            <w:tcW w:w="1457" w:type="dxa"/>
+          </w:tcPr>
+          <w:p>
+            <w:pPr>
+              <w:pStyle w:val="SemEspaamento"/>
+              <w:rPr>
+                <w:rFonts w:ascii="Arial" w:hAnsi="Arial" w:cs="Arial"/>
+                <w:sz w:val="24"/>
+                <w:szCs w:val="24"/>
+              </w:rPr>
+            </w:pPr>
+            <w:r>
+              <w:rPr>
+                <w:rFonts w:ascii="Arial" w:hAnsi="Arial" w:cs="Arial"/>
+                <w:sz w:val="24"/>
+                <w:szCs w:val="24"/>
+              </w:rPr>
               <w:t>RG</w:t>
             </w:r>
           </w:p>
@@ -2104,7 +3135,15 @@
                 <w:sz w:val="24"/>
                 <w:szCs w:val="24"/>
               </w:rPr>
-              <w:t>053-064</w:t>
+              <w:t>05</w:t>
+            </w:r>
+            <w:r>
+              <w:rPr>
+                <w:rFonts w:ascii="Arial" w:hAnsi="Arial" w:cs="Arial"/>
+                <w:sz w:val="24"/>
+                <w:szCs w:val="24"/>
+              </w:rPr>
+              <w:t>8-069</w:t>
             </w:r>
           </w:p>
         </w:tc>
@@ -2235,7 +3274,7 @@
           <w:sz w:val="24"/>
           <w:szCs w:val="24"/>
         </w:rPr>
-        <w:t>3</w:t>
+        <w:t>4</w:t>
       </w:r>
       <w:r>
         <w:rPr>
@@ -2571,7 +3610,15 @@
                 <w:sz w:val="24"/>
                 <w:szCs w:val="24"/>
               </w:rPr>
-              <w:t>Registro de dados: ”02”</w:t>
+              <w:t>Registro de dados: ”01</w:t>
+            </w:r>
+            <w:r>
+              <w:rPr>
+                <w:rFonts w:ascii="Arial" w:hAnsi="Arial" w:cs="Arial"/>
+                <w:sz w:val="24"/>
+                <w:szCs w:val="24"/>
+              </w:rPr>
+              <w:t>”</w:t>
             </w:r>
           </w:p>
         </w:tc>
@@ -2755,7 +3802,7 @@
     </w:p>
     <w:sectPr>
       <w:pgSz w:w="11906" w:h="16838"/>
-      <w:pgMar w:top="709" w:right="1701" w:bottom="1417" w:left="1701" w:header="708" w:footer="708" w:gutter="0"/>
+      <w:pgMar w:top="426" w:right="1701" w:bottom="1417" w:left="1701" w:header="708" w:footer="708" w:gutter="0"/>
       <w:cols w:space="708"/>
       <w:docGrid w:linePitch="360"/>
     </w:sectPr>

</xml_diff>